<commit_message>
correct bug git (1)
</commit_message>
<xml_diff>
--- a/Simulation des effets de la réforme.docx
+++ b/Simulation des effets de la réforme.docx
@@ -35,7 +35,7 @@
     </w:p>
     <w:p>
       <w:pPr>
-        <w:jc w:val="both"/>
+        <w:jc w:val="center"/>
       </w:pPr>
     </w:p>
     <w:p>
@@ -268,6 +268,14 @@
       <w:r>
         <w:t> » en utilisant une enquête différente pour la régression et le test.</w:t>
       </w:r>
+      <w:r>
+        <w:t xml:space="preserve"> On peut remplacer la dépense (en  €) par la </w:t>
+      </w:r>
+      <w:bookmarkStart w:id="0" w:name="_GoBack"/>
+      <w:bookmarkEnd w:id="0"/>
+      <w:r>
+        <w:t>consommation énergétique (en KWh), si on souhaite étudier des changements de prix hors taxe.</w:t>
+      </w:r>
     </w:p>
     <w:p>
       <w:pPr>
@@ -371,15 +379,13 @@
       <w:pPr>
         <w:jc w:val="right"/>
       </w:pPr>
-      <w:bookmarkStart w:id="0" w:name="_GoBack"/>
-      <w:bookmarkEnd w:id="0"/>
       <w:r>
         <w:t>adrien.fabre@psemail.eu</w:t>
       </w:r>
     </w:p>
     <w:sectPr>
       <w:pgSz w:w="11906" w:h="16838"/>
-      <w:pgMar w:top="1417" w:right="1417" w:bottom="1417" w:left="1417" w:header="708" w:footer="708" w:gutter="0"/>
+      <w:pgMar w:top="1134" w:right="1077" w:bottom="1440" w:left="1077" w:header="709" w:footer="709" w:gutter="0"/>
       <w:cols w:space="708"/>
       <w:docGrid w:linePitch="360"/>
     </w:sectPr>

</xml_diff>